<commit_message>
Updated SOP documents and added SOP for ULS.
</commit_message>
<xml_diff>
--- a/assets/sops/AngleGrinder/SOP_AngleGrinder.docx
+++ b/assets/sops/AngleGrinder/SOP_AngleGrinder.docx
@@ -1,6 +1,6 @@
 
 <file path=word/document.xml><?xml version="1.0" encoding="utf-8"?>
-<w:document xmlns:wpc="http://schemas.microsoft.com/office/word/2010/wordprocessingCanvas" xmlns:cx="http://schemas.microsoft.com/office/drawing/2014/chartex" xmlns:cx1="http://schemas.microsoft.com/office/drawing/2015/9/8/chartex" xmlns:cx2="http://schemas.microsoft.com/office/drawing/2015/10/21/chartex" xmlns:cx3="http://schemas.microsoft.com/office/drawing/2016/5/9/chartex" xmlns:cx4="http://schemas.microsoft.com/office/drawing/2016/5/10/chartex" xmlns:cx5="http://schemas.microsoft.com/office/drawing/2016/5/11/chartex" xmlns:cx6="http://schemas.microsoft.com/office/drawing/2016/5/12/chartex" xmlns:cx7="http://schemas.microsoft.com/office/drawing/2016/5/13/chartex" xmlns:cx8="http://schemas.microsoft.com/office/drawing/2016/5/14/chartex" xmlns:mc="http://schemas.openxmlformats.org/markup-compatibility/2006" xmlns:aink="http://schemas.microsoft.com/office/drawing/2016/ink" xmlns:am3d="http://schemas.microsoft.com/office/drawing/2017/model3d" xmlns:o="urn:schemas-microsoft-com:office:office" xmlns:oel="http://schemas.microsoft.com/office/2019/extlst" xmlns:r="http://schemas.openxmlformats.org/officeDocument/2006/relationships" xmlns:m="http://schemas.openxmlformats.org/officeDocument/2006/math" xmlns:v="urn:schemas-microsoft-com:vml" xmlns:wp14="http://schemas.microsoft.com/office/word/2010/wordprocessingDrawing" xmlns:wp="http://schemas.openxmlformats.org/drawingml/2006/wordprocessingDrawing" xmlns:w10="urn:schemas-microsoft-com:office:word" xmlns:w="http://schemas.openxmlformats.org/wordprocessingml/2006/main" xmlns:w14="http://schemas.microsoft.com/office/word/2010/wordml" xmlns:w15="http://schemas.microsoft.com/office/word/2012/wordml" xmlns:w16cex="http://schemas.microsoft.com/office/word/2018/wordml/cex" xmlns:w16cid="http://schemas.microsoft.com/office/word/2016/wordml/cid" xmlns:w16="http://schemas.microsoft.com/office/word/2018/wordml" xmlns:w16sdtdh="http://schemas.microsoft.com/office/word/2020/wordml/sdtdatahash" xmlns:w16se="http://schemas.microsoft.com/office/word/2015/wordml/symex" xmlns:wpg="http://schemas.microsoft.com/office/word/2010/wordprocessingGroup" xmlns:wpi="http://schemas.microsoft.com/office/word/2010/wordprocessingInk" xmlns:wne="http://schemas.microsoft.com/office/word/2006/wordml" xmlns:wps="http://schemas.microsoft.com/office/word/2010/wordprocessingShape" mc:Ignorable="w14 w15 w16se w16cid w16 w16cex w16sdtdh wp14">
+<w:document xmlns:wpc="http://schemas.microsoft.com/office/word/2010/wordprocessingCanvas" xmlns:cx="http://schemas.microsoft.com/office/drawing/2014/chartex" xmlns:cx1="http://schemas.microsoft.com/office/drawing/2015/9/8/chartex" xmlns:cx2="http://schemas.microsoft.com/office/drawing/2015/10/21/chartex" xmlns:cx3="http://schemas.microsoft.com/office/drawing/2016/5/9/chartex" xmlns:cx4="http://schemas.microsoft.com/office/drawing/2016/5/10/chartex" xmlns:cx5="http://schemas.microsoft.com/office/drawing/2016/5/11/chartex" xmlns:cx6="http://schemas.microsoft.com/office/drawing/2016/5/12/chartex" xmlns:cx7="http://schemas.microsoft.com/office/drawing/2016/5/13/chartex" xmlns:cx8="http://schemas.microsoft.com/office/drawing/2016/5/14/chartex" xmlns:mc="http://schemas.openxmlformats.org/markup-compatibility/2006" xmlns:aink="http://schemas.microsoft.com/office/drawing/2016/ink" xmlns:am3d="http://schemas.microsoft.com/office/drawing/2017/model3d" xmlns:o="urn:schemas-microsoft-com:office:office" xmlns:oel="http://schemas.microsoft.com/office/2019/extlst" xmlns:r="http://schemas.openxmlformats.org/officeDocument/2006/relationships" xmlns:m="http://schemas.openxmlformats.org/officeDocument/2006/math" xmlns:v="urn:schemas-microsoft-com:vml" xmlns:wp14="http://schemas.microsoft.com/office/word/2010/wordprocessingDrawing" xmlns:wp="http://schemas.openxmlformats.org/drawingml/2006/wordprocessingDrawing" xmlns:w10="urn:schemas-microsoft-com:office:word" xmlns:w="http://schemas.openxmlformats.org/wordprocessingml/2006/main" xmlns:w14="http://schemas.microsoft.com/office/word/2010/wordml" xmlns:w15="http://schemas.microsoft.com/office/word/2012/wordml" xmlns:w16cex="http://schemas.microsoft.com/office/word/2018/wordml/cex" xmlns:w16cid="http://schemas.microsoft.com/office/word/2016/wordml/cid" xmlns:w16="http://schemas.microsoft.com/office/word/2018/wordml" xmlns:w16du="http://schemas.microsoft.com/office/word/2023/wordml/word16du" xmlns:w16sdtdh="http://schemas.microsoft.com/office/word/2020/wordml/sdtdatahash" xmlns:w16se="http://schemas.microsoft.com/office/word/2015/wordml/symex" xmlns:wpg="http://schemas.microsoft.com/office/word/2010/wordprocessingGroup" xmlns:wpi="http://schemas.microsoft.com/office/word/2010/wordprocessingInk" xmlns:wne="http://schemas.microsoft.com/office/word/2006/wordml" xmlns:wps="http://schemas.microsoft.com/office/word/2010/wordprocessingShape" mc:Ignorable="w14 w15 w16se w16cid w16 w16cex w16sdtdh w16du wp14">
   <w:body>
     <w:p>
       <w:pPr>
@@ -90,7 +90,39 @@
                 <w:sz w:val="18"/>
                 <w:szCs w:val="18"/>
               </w:rPr>
-              <w:t>: Jessie Zhao              Title: Prototyping Labs Technical Assistance                                                                  Date</w:t>
+              <w:t xml:space="preserve">: </w:t>
+            </w:r>
+            <w:r>
+              <w:rPr>
+                <w:rFonts w:cs="Arial"/>
+                <w:sz w:val="18"/>
+                <w:szCs w:val="18"/>
+              </w:rPr>
+              <w:t>Kevin Arne</w:t>
+            </w:r>
+            <w:r>
+              <w:rPr>
+                <w:rFonts w:cs="Arial"/>
+                <w:sz w:val="18"/>
+                <w:szCs w:val="18"/>
+              </w:rPr>
+              <w:t xml:space="preserve">              Title: Prototyping La</w:t>
+            </w:r>
+            <w:r>
+              <w:rPr>
+                <w:rFonts w:cs="Arial"/>
+                <w:sz w:val="18"/>
+                <w:szCs w:val="18"/>
+              </w:rPr>
+              <w:t>b Supervisor</w:t>
+            </w:r>
+            <w:r>
+              <w:rPr>
+                <w:rFonts w:cs="Arial"/>
+                <w:sz w:val="18"/>
+                <w:szCs w:val="18"/>
+              </w:rPr>
+              <w:t xml:space="preserve">                                                                  Date</w:t>
             </w:r>
             <w:r>
               <w:rPr>
@@ -192,23 +224,7 @@
                 <w:rFonts w:ascii="Times New Roman" w:hAnsi="Times New Roman"/>
                 <w:sz w:val="20"/>
               </w:rPr>
-              <w:t>(</w:t>
-            </w:r>
-            <w:proofErr w:type="gramStart"/>
-            <w:r>
-              <w:rPr>
-                <w:rFonts w:ascii="Times New Roman" w:hAnsi="Times New Roman"/>
-                <w:sz w:val="20"/>
-              </w:rPr>
-              <w:t>if</w:t>
-            </w:r>
-            <w:proofErr w:type="gramEnd"/>
-            <w:r>
-              <w:rPr>
-                <w:rFonts w:ascii="Times New Roman" w:hAnsi="Times New Roman"/>
-                <w:sz w:val="20"/>
-              </w:rPr>
-              <w:t xml:space="preserve"> applicable)</w:t>
+              <w:t>(if applicable)</w:t>
             </w:r>
           </w:p>
         </w:tc>
@@ -1756,7 +1772,7 @@
 </file>
 
 <file path=word/endnotes.xml><?xml version="1.0" encoding="utf-8"?>
-<w:endnotes xmlns:wpc="http://schemas.microsoft.com/office/word/2010/wordprocessingCanvas" xmlns:cx="http://schemas.microsoft.com/office/drawing/2014/chartex" xmlns:cx1="http://schemas.microsoft.com/office/drawing/2015/9/8/chartex" xmlns:cx2="http://schemas.microsoft.com/office/drawing/2015/10/21/chartex" xmlns:cx3="http://schemas.microsoft.com/office/drawing/2016/5/9/chartex" xmlns:cx4="http://schemas.microsoft.com/office/drawing/2016/5/10/chartex" xmlns:cx5="http://schemas.microsoft.com/office/drawing/2016/5/11/chartex" xmlns:cx6="http://schemas.microsoft.com/office/drawing/2016/5/12/chartex" xmlns:cx7="http://schemas.microsoft.com/office/drawing/2016/5/13/chartex" xmlns:cx8="http://schemas.microsoft.com/office/drawing/2016/5/14/chartex" xmlns:mc="http://schemas.openxmlformats.org/markup-compatibility/2006" xmlns:aink="http://schemas.microsoft.com/office/drawing/2016/ink" xmlns:am3d="http://schemas.microsoft.com/office/drawing/2017/model3d" xmlns:o="urn:schemas-microsoft-com:office:office" xmlns:oel="http://schemas.microsoft.com/office/2019/extlst" xmlns:r="http://schemas.openxmlformats.org/officeDocument/2006/relationships" xmlns:m="http://schemas.openxmlformats.org/officeDocument/2006/math" xmlns:v="urn:schemas-microsoft-com:vml" xmlns:wp14="http://schemas.microsoft.com/office/word/2010/wordprocessingDrawing" xmlns:wp="http://schemas.openxmlformats.org/drawingml/2006/wordprocessingDrawing" xmlns:w10="urn:schemas-microsoft-com:office:word" xmlns:w="http://schemas.openxmlformats.org/wordprocessingml/2006/main" xmlns:w14="http://schemas.microsoft.com/office/word/2010/wordml" xmlns:w15="http://schemas.microsoft.com/office/word/2012/wordml" xmlns:w16cex="http://schemas.microsoft.com/office/word/2018/wordml/cex" xmlns:w16cid="http://schemas.microsoft.com/office/word/2016/wordml/cid" xmlns:w16="http://schemas.microsoft.com/office/word/2018/wordml" xmlns:w16sdtdh="http://schemas.microsoft.com/office/word/2020/wordml/sdtdatahash" xmlns:w16se="http://schemas.microsoft.com/office/word/2015/wordml/symex" xmlns:wpg="http://schemas.microsoft.com/office/word/2010/wordprocessingGroup" xmlns:wpi="http://schemas.microsoft.com/office/word/2010/wordprocessingInk" xmlns:wne="http://schemas.microsoft.com/office/word/2006/wordml" xmlns:wps="http://schemas.microsoft.com/office/word/2010/wordprocessingShape" mc:Ignorable="w14 w15 w16se w16cid w16 w16cex w16sdtdh wp14">
+<w:endnotes xmlns:wpc="http://schemas.microsoft.com/office/word/2010/wordprocessingCanvas" xmlns:cx="http://schemas.microsoft.com/office/drawing/2014/chartex" xmlns:cx1="http://schemas.microsoft.com/office/drawing/2015/9/8/chartex" xmlns:cx2="http://schemas.microsoft.com/office/drawing/2015/10/21/chartex" xmlns:cx3="http://schemas.microsoft.com/office/drawing/2016/5/9/chartex" xmlns:cx4="http://schemas.microsoft.com/office/drawing/2016/5/10/chartex" xmlns:cx5="http://schemas.microsoft.com/office/drawing/2016/5/11/chartex" xmlns:cx6="http://schemas.microsoft.com/office/drawing/2016/5/12/chartex" xmlns:cx7="http://schemas.microsoft.com/office/drawing/2016/5/13/chartex" xmlns:cx8="http://schemas.microsoft.com/office/drawing/2016/5/14/chartex" xmlns:mc="http://schemas.openxmlformats.org/markup-compatibility/2006" xmlns:aink="http://schemas.microsoft.com/office/drawing/2016/ink" xmlns:am3d="http://schemas.microsoft.com/office/drawing/2017/model3d" xmlns:o="urn:schemas-microsoft-com:office:office" xmlns:oel="http://schemas.microsoft.com/office/2019/extlst" xmlns:r="http://schemas.openxmlformats.org/officeDocument/2006/relationships" xmlns:m="http://schemas.openxmlformats.org/officeDocument/2006/math" xmlns:v="urn:schemas-microsoft-com:vml" xmlns:wp14="http://schemas.microsoft.com/office/word/2010/wordprocessingDrawing" xmlns:wp="http://schemas.openxmlformats.org/drawingml/2006/wordprocessingDrawing" xmlns:w10="urn:schemas-microsoft-com:office:word" xmlns:w="http://schemas.openxmlformats.org/wordprocessingml/2006/main" xmlns:w14="http://schemas.microsoft.com/office/word/2010/wordml" xmlns:w15="http://schemas.microsoft.com/office/word/2012/wordml" xmlns:w16cex="http://schemas.microsoft.com/office/word/2018/wordml/cex" xmlns:w16cid="http://schemas.microsoft.com/office/word/2016/wordml/cid" xmlns:w16="http://schemas.microsoft.com/office/word/2018/wordml" xmlns:w16du="http://schemas.microsoft.com/office/word/2023/wordml/word16du" xmlns:w16sdtdh="http://schemas.microsoft.com/office/word/2020/wordml/sdtdatahash" xmlns:w16se="http://schemas.microsoft.com/office/word/2015/wordml/symex" xmlns:wpg="http://schemas.microsoft.com/office/word/2010/wordprocessingGroup" xmlns:wpi="http://schemas.microsoft.com/office/word/2010/wordprocessingInk" xmlns:wne="http://schemas.microsoft.com/office/word/2006/wordml" xmlns:wps="http://schemas.microsoft.com/office/word/2010/wordprocessingShape" mc:Ignorable="w14 w15 w16se w16cid w16 w16cex w16sdtdh w16du wp14">
   <w:endnote w:type="separator" w:id="-1">
     <w:p>
       <w:r>
@@ -1775,7 +1791,7 @@
 </file>
 
 <file path=word/footer1.xml><?xml version="1.0" encoding="utf-8"?>
-<w:ftr xmlns:wpc="http://schemas.microsoft.com/office/word/2010/wordprocessingCanvas" xmlns:cx="http://schemas.microsoft.com/office/drawing/2014/chartex" xmlns:cx1="http://schemas.microsoft.com/office/drawing/2015/9/8/chartex" xmlns:cx2="http://schemas.microsoft.com/office/drawing/2015/10/21/chartex" xmlns:cx3="http://schemas.microsoft.com/office/drawing/2016/5/9/chartex" xmlns:cx4="http://schemas.microsoft.com/office/drawing/2016/5/10/chartex" xmlns:cx5="http://schemas.microsoft.com/office/drawing/2016/5/11/chartex" xmlns:cx6="http://schemas.microsoft.com/office/drawing/2016/5/12/chartex" xmlns:cx7="http://schemas.microsoft.com/office/drawing/2016/5/13/chartex" xmlns:cx8="http://schemas.microsoft.com/office/drawing/2016/5/14/chartex" xmlns:mc="http://schemas.openxmlformats.org/markup-compatibility/2006" xmlns:aink="http://schemas.microsoft.com/office/drawing/2016/ink" xmlns:am3d="http://schemas.microsoft.com/office/drawing/2017/model3d" xmlns:o="urn:schemas-microsoft-com:office:office" xmlns:oel="http://schemas.microsoft.com/office/2019/extlst" xmlns:r="http://schemas.openxmlformats.org/officeDocument/2006/relationships" xmlns:m="http://schemas.openxmlformats.org/officeDocument/2006/math" xmlns:v="urn:schemas-microsoft-com:vml" xmlns:wp14="http://schemas.microsoft.com/office/word/2010/wordprocessingDrawing" xmlns:wp="http://schemas.openxmlformats.org/drawingml/2006/wordprocessingDrawing" xmlns:w10="urn:schemas-microsoft-com:office:word" xmlns:w="http://schemas.openxmlformats.org/wordprocessingml/2006/main" xmlns:w14="http://schemas.microsoft.com/office/word/2010/wordml" xmlns:w15="http://schemas.microsoft.com/office/word/2012/wordml" xmlns:w16cex="http://schemas.microsoft.com/office/word/2018/wordml/cex" xmlns:w16cid="http://schemas.microsoft.com/office/word/2016/wordml/cid" xmlns:w16="http://schemas.microsoft.com/office/word/2018/wordml" xmlns:w16sdtdh="http://schemas.microsoft.com/office/word/2020/wordml/sdtdatahash" xmlns:w16se="http://schemas.microsoft.com/office/word/2015/wordml/symex" xmlns:wpg="http://schemas.microsoft.com/office/word/2010/wordprocessingGroup" xmlns:wpi="http://schemas.microsoft.com/office/word/2010/wordprocessingInk" xmlns:wne="http://schemas.microsoft.com/office/word/2006/wordml" xmlns:wps="http://schemas.microsoft.com/office/word/2010/wordprocessingShape" mc:Ignorable="w14 w15 w16se w16cid w16 w16cex w16sdtdh wp14">
+<w:ftr xmlns:wpc="http://schemas.microsoft.com/office/word/2010/wordprocessingCanvas" xmlns:cx="http://schemas.microsoft.com/office/drawing/2014/chartex" xmlns:cx1="http://schemas.microsoft.com/office/drawing/2015/9/8/chartex" xmlns:cx2="http://schemas.microsoft.com/office/drawing/2015/10/21/chartex" xmlns:cx3="http://schemas.microsoft.com/office/drawing/2016/5/9/chartex" xmlns:cx4="http://schemas.microsoft.com/office/drawing/2016/5/10/chartex" xmlns:cx5="http://schemas.microsoft.com/office/drawing/2016/5/11/chartex" xmlns:cx6="http://schemas.microsoft.com/office/drawing/2016/5/12/chartex" xmlns:cx7="http://schemas.microsoft.com/office/drawing/2016/5/13/chartex" xmlns:cx8="http://schemas.microsoft.com/office/drawing/2016/5/14/chartex" xmlns:mc="http://schemas.openxmlformats.org/markup-compatibility/2006" xmlns:aink="http://schemas.microsoft.com/office/drawing/2016/ink" xmlns:am3d="http://schemas.microsoft.com/office/drawing/2017/model3d" xmlns:o="urn:schemas-microsoft-com:office:office" xmlns:oel="http://schemas.microsoft.com/office/2019/extlst" xmlns:r="http://schemas.openxmlformats.org/officeDocument/2006/relationships" xmlns:m="http://schemas.openxmlformats.org/officeDocument/2006/math" xmlns:v="urn:schemas-microsoft-com:vml" xmlns:wp14="http://schemas.microsoft.com/office/word/2010/wordprocessingDrawing" xmlns:wp="http://schemas.openxmlformats.org/drawingml/2006/wordprocessingDrawing" xmlns:w10="urn:schemas-microsoft-com:office:word" xmlns:w="http://schemas.openxmlformats.org/wordprocessingml/2006/main" xmlns:w14="http://schemas.microsoft.com/office/word/2010/wordml" xmlns:w15="http://schemas.microsoft.com/office/word/2012/wordml" xmlns:w16cex="http://schemas.microsoft.com/office/word/2018/wordml/cex" xmlns:w16cid="http://schemas.microsoft.com/office/word/2016/wordml/cid" xmlns:w16="http://schemas.microsoft.com/office/word/2018/wordml" xmlns:w16du="http://schemas.microsoft.com/office/word/2023/wordml/word16du" xmlns:w16sdtdh="http://schemas.microsoft.com/office/word/2020/wordml/sdtdatahash" xmlns:w16se="http://schemas.microsoft.com/office/word/2015/wordml/symex" xmlns:wpg="http://schemas.microsoft.com/office/word/2010/wordprocessingGroup" xmlns:wpi="http://schemas.microsoft.com/office/word/2010/wordprocessingInk" xmlns:wne="http://schemas.microsoft.com/office/word/2006/wordml" xmlns:wps="http://schemas.microsoft.com/office/word/2010/wordprocessingShape" mc:Ignorable="w14 w15 w16se w16cid w16 w16cex w16sdtdh w16du wp14">
   <w:p>
     <w:pPr>
       <w:pStyle w:val="Footer"/>
@@ -1894,7 +1910,7 @@
 </file>
 
 <file path=word/footer2.xml><?xml version="1.0" encoding="utf-8"?>
-<w:ftr xmlns:wpc="http://schemas.microsoft.com/office/word/2010/wordprocessingCanvas" xmlns:cx="http://schemas.microsoft.com/office/drawing/2014/chartex" xmlns:cx1="http://schemas.microsoft.com/office/drawing/2015/9/8/chartex" xmlns:cx2="http://schemas.microsoft.com/office/drawing/2015/10/21/chartex" xmlns:cx3="http://schemas.microsoft.com/office/drawing/2016/5/9/chartex" xmlns:cx4="http://schemas.microsoft.com/office/drawing/2016/5/10/chartex" xmlns:cx5="http://schemas.microsoft.com/office/drawing/2016/5/11/chartex" xmlns:cx6="http://schemas.microsoft.com/office/drawing/2016/5/12/chartex" xmlns:cx7="http://schemas.microsoft.com/office/drawing/2016/5/13/chartex" xmlns:cx8="http://schemas.microsoft.com/office/drawing/2016/5/14/chartex" xmlns:mc="http://schemas.openxmlformats.org/markup-compatibility/2006" xmlns:aink="http://schemas.microsoft.com/office/drawing/2016/ink" xmlns:am3d="http://schemas.microsoft.com/office/drawing/2017/model3d" xmlns:o="urn:schemas-microsoft-com:office:office" xmlns:oel="http://schemas.microsoft.com/office/2019/extlst" xmlns:r="http://schemas.openxmlformats.org/officeDocument/2006/relationships" xmlns:m="http://schemas.openxmlformats.org/officeDocument/2006/math" xmlns:v="urn:schemas-microsoft-com:vml" xmlns:wp14="http://schemas.microsoft.com/office/word/2010/wordprocessingDrawing" xmlns:wp="http://schemas.openxmlformats.org/drawingml/2006/wordprocessingDrawing" xmlns:w10="urn:schemas-microsoft-com:office:word" xmlns:w="http://schemas.openxmlformats.org/wordprocessingml/2006/main" xmlns:w14="http://schemas.microsoft.com/office/word/2010/wordml" xmlns:w15="http://schemas.microsoft.com/office/word/2012/wordml" xmlns:w16cex="http://schemas.microsoft.com/office/word/2018/wordml/cex" xmlns:w16cid="http://schemas.microsoft.com/office/word/2016/wordml/cid" xmlns:w16="http://schemas.microsoft.com/office/word/2018/wordml" xmlns:w16sdtdh="http://schemas.microsoft.com/office/word/2020/wordml/sdtdatahash" xmlns:w16se="http://schemas.microsoft.com/office/word/2015/wordml/symex" xmlns:wpg="http://schemas.microsoft.com/office/word/2010/wordprocessingGroup" xmlns:wpi="http://schemas.microsoft.com/office/word/2010/wordprocessingInk" xmlns:wne="http://schemas.microsoft.com/office/word/2006/wordml" xmlns:wps="http://schemas.microsoft.com/office/word/2010/wordprocessingShape" mc:Ignorable="w14 w15 w16se w16cid w16 w16cex w16sdtdh wp14">
+<w:ftr xmlns:wpc="http://schemas.microsoft.com/office/word/2010/wordprocessingCanvas" xmlns:cx="http://schemas.microsoft.com/office/drawing/2014/chartex" xmlns:cx1="http://schemas.microsoft.com/office/drawing/2015/9/8/chartex" xmlns:cx2="http://schemas.microsoft.com/office/drawing/2015/10/21/chartex" xmlns:cx3="http://schemas.microsoft.com/office/drawing/2016/5/9/chartex" xmlns:cx4="http://schemas.microsoft.com/office/drawing/2016/5/10/chartex" xmlns:cx5="http://schemas.microsoft.com/office/drawing/2016/5/11/chartex" xmlns:cx6="http://schemas.microsoft.com/office/drawing/2016/5/12/chartex" xmlns:cx7="http://schemas.microsoft.com/office/drawing/2016/5/13/chartex" xmlns:cx8="http://schemas.microsoft.com/office/drawing/2016/5/14/chartex" xmlns:mc="http://schemas.openxmlformats.org/markup-compatibility/2006" xmlns:aink="http://schemas.microsoft.com/office/drawing/2016/ink" xmlns:am3d="http://schemas.microsoft.com/office/drawing/2017/model3d" xmlns:o="urn:schemas-microsoft-com:office:office" xmlns:oel="http://schemas.microsoft.com/office/2019/extlst" xmlns:r="http://schemas.openxmlformats.org/officeDocument/2006/relationships" xmlns:m="http://schemas.openxmlformats.org/officeDocument/2006/math" xmlns:v="urn:schemas-microsoft-com:vml" xmlns:wp14="http://schemas.microsoft.com/office/word/2010/wordprocessingDrawing" xmlns:wp="http://schemas.openxmlformats.org/drawingml/2006/wordprocessingDrawing" xmlns:w10="urn:schemas-microsoft-com:office:word" xmlns:w="http://schemas.openxmlformats.org/wordprocessingml/2006/main" xmlns:w14="http://schemas.microsoft.com/office/word/2010/wordml" xmlns:w15="http://schemas.microsoft.com/office/word/2012/wordml" xmlns:w16cex="http://schemas.microsoft.com/office/word/2018/wordml/cex" xmlns:w16cid="http://schemas.microsoft.com/office/word/2016/wordml/cid" xmlns:w16="http://schemas.microsoft.com/office/word/2018/wordml" xmlns:w16du="http://schemas.microsoft.com/office/word/2023/wordml/word16du" xmlns:w16sdtdh="http://schemas.microsoft.com/office/word/2020/wordml/sdtdatahash" xmlns:w16se="http://schemas.microsoft.com/office/word/2015/wordml/symex" xmlns:wpg="http://schemas.microsoft.com/office/word/2010/wordprocessingGroup" xmlns:wpi="http://schemas.microsoft.com/office/word/2010/wordprocessingInk" xmlns:wne="http://schemas.microsoft.com/office/word/2006/wordml" xmlns:wps="http://schemas.microsoft.com/office/word/2010/wordprocessingShape" mc:Ignorable="w14 w15 w16se w16cid w16 w16cex w16sdtdh w16du wp14">
   <w:p>
     <w:pPr>
       <w:pStyle w:val="Footer"/>
@@ -2013,7 +2029,7 @@
 </file>
 
 <file path=word/footnotes.xml><?xml version="1.0" encoding="utf-8"?>
-<w:footnotes xmlns:wpc="http://schemas.microsoft.com/office/word/2010/wordprocessingCanvas" xmlns:cx="http://schemas.microsoft.com/office/drawing/2014/chartex" xmlns:cx1="http://schemas.microsoft.com/office/drawing/2015/9/8/chartex" xmlns:cx2="http://schemas.microsoft.com/office/drawing/2015/10/21/chartex" xmlns:cx3="http://schemas.microsoft.com/office/drawing/2016/5/9/chartex" xmlns:cx4="http://schemas.microsoft.com/office/drawing/2016/5/10/chartex" xmlns:cx5="http://schemas.microsoft.com/office/drawing/2016/5/11/chartex" xmlns:cx6="http://schemas.microsoft.com/office/drawing/2016/5/12/chartex" xmlns:cx7="http://schemas.microsoft.com/office/drawing/2016/5/13/chartex" xmlns:cx8="http://schemas.microsoft.com/office/drawing/2016/5/14/chartex" xmlns:mc="http://schemas.openxmlformats.org/markup-compatibility/2006" xmlns:aink="http://schemas.microsoft.com/office/drawing/2016/ink" xmlns:am3d="http://schemas.microsoft.com/office/drawing/2017/model3d" xmlns:o="urn:schemas-microsoft-com:office:office" xmlns:oel="http://schemas.microsoft.com/office/2019/extlst" xmlns:r="http://schemas.openxmlformats.org/officeDocument/2006/relationships" xmlns:m="http://schemas.openxmlformats.org/officeDocument/2006/math" xmlns:v="urn:schemas-microsoft-com:vml" xmlns:wp14="http://schemas.microsoft.com/office/word/2010/wordprocessingDrawing" xmlns:wp="http://schemas.openxmlformats.org/drawingml/2006/wordprocessingDrawing" xmlns:w10="urn:schemas-microsoft-com:office:word" xmlns:w="http://schemas.openxmlformats.org/wordprocessingml/2006/main" xmlns:w14="http://schemas.microsoft.com/office/word/2010/wordml" xmlns:w15="http://schemas.microsoft.com/office/word/2012/wordml" xmlns:w16cex="http://schemas.microsoft.com/office/word/2018/wordml/cex" xmlns:w16cid="http://schemas.microsoft.com/office/word/2016/wordml/cid" xmlns:w16="http://schemas.microsoft.com/office/word/2018/wordml" xmlns:w16sdtdh="http://schemas.microsoft.com/office/word/2020/wordml/sdtdatahash" xmlns:w16se="http://schemas.microsoft.com/office/word/2015/wordml/symex" xmlns:wpg="http://schemas.microsoft.com/office/word/2010/wordprocessingGroup" xmlns:wpi="http://schemas.microsoft.com/office/word/2010/wordprocessingInk" xmlns:wne="http://schemas.microsoft.com/office/word/2006/wordml" xmlns:wps="http://schemas.microsoft.com/office/word/2010/wordprocessingShape" mc:Ignorable="w14 w15 w16se w16cid w16 w16cex w16sdtdh wp14">
+<w:footnotes xmlns:wpc="http://schemas.microsoft.com/office/word/2010/wordprocessingCanvas" xmlns:cx="http://schemas.microsoft.com/office/drawing/2014/chartex" xmlns:cx1="http://schemas.microsoft.com/office/drawing/2015/9/8/chartex" xmlns:cx2="http://schemas.microsoft.com/office/drawing/2015/10/21/chartex" xmlns:cx3="http://schemas.microsoft.com/office/drawing/2016/5/9/chartex" xmlns:cx4="http://schemas.microsoft.com/office/drawing/2016/5/10/chartex" xmlns:cx5="http://schemas.microsoft.com/office/drawing/2016/5/11/chartex" xmlns:cx6="http://schemas.microsoft.com/office/drawing/2016/5/12/chartex" xmlns:cx7="http://schemas.microsoft.com/office/drawing/2016/5/13/chartex" xmlns:cx8="http://schemas.microsoft.com/office/drawing/2016/5/14/chartex" xmlns:mc="http://schemas.openxmlformats.org/markup-compatibility/2006" xmlns:aink="http://schemas.microsoft.com/office/drawing/2016/ink" xmlns:am3d="http://schemas.microsoft.com/office/drawing/2017/model3d" xmlns:o="urn:schemas-microsoft-com:office:office" xmlns:oel="http://schemas.microsoft.com/office/2019/extlst" xmlns:r="http://schemas.openxmlformats.org/officeDocument/2006/relationships" xmlns:m="http://schemas.openxmlformats.org/officeDocument/2006/math" xmlns:v="urn:schemas-microsoft-com:vml" xmlns:wp14="http://schemas.microsoft.com/office/word/2010/wordprocessingDrawing" xmlns:wp="http://schemas.openxmlformats.org/drawingml/2006/wordprocessingDrawing" xmlns:w10="urn:schemas-microsoft-com:office:word" xmlns:w="http://schemas.openxmlformats.org/wordprocessingml/2006/main" xmlns:w14="http://schemas.microsoft.com/office/word/2010/wordml" xmlns:w15="http://schemas.microsoft.com/office/word/2012/wordml" xmlns:w16cex="http://schemas.microsoft.com/office/word/2018/wordml/cex" xmlns:w16cid="http://schemas.microsoft.com/office/word/2016/wordml/cid" xmlns:w16="http://schemas.microsoft.com/office/word/2018/wordml" xmlns:w16du="http://schemas.microsoft.com/office/word/2023/wordml/word16du" xmlns:w16sdtdh="http://schemas.microsoft.com/office/word/2020/wordml/sdtdatahash" xmlns:w16se="http://schemas.microsoft.com/office/word/2015/wordml/symex" xmlns:wpg="http://schemas.microsoft.com/office/word/2010/wordprocessingGroup" xmlns:wpi="http://schemas.microsoft.com/office/word/2010/wordprocessingInk" xmlns:wne="http://schemas.microsoft.com/office/word/2006/wordml" xmlns:wps="http://schemas.microsoft.com/office/word/2010/wordprocessingShape" mc:Ignorable="w14 w15 w16se w16cid w16 w16cex w16sdtdh w16du wp14">
   <w:footnote w:type="separator" w:id="-1">
     <w:p>
       <w:r>
@@ -2032,7 +2048,7 @@
 </file>
 
 <file path=word/header1.xml><?xml version="1.0" encoding="utf-8"?>
-<w:hdr xmlns:wpc="http://schemas.microsoft.com/office/word/2010/wordprocessingCanvas" xmlns:cx="http://schemas.microsoft.com/office/drawing/2014/chartex" xmlns:cx1="http://schemas.microsoft.com/office/drawing/2015/9/8/chartex" xmlns:cx2="http://schemas.microsoft.com/office/drawing/2015/10/21/chartex" xmlns:cx3="http://schemas.microsoft.com/office/drawing/2016/5/9/chartex" xmlns:cx4="http://schemas.microsoft.com/office/drawing/2016/5/10/chartex" xmlns:cx5="http://schemas.microsoft.com/office/drawing/2016/5/11/chartex" xmlns:cx6="http://schemas.microsoft.com/office/drawing/2016/5/12/chartex" xmlns:cx7="http://schemas.microsoft.com/office/drawing/2016/5/13/chartex" xmlns:cx8="http://schemas.microsoft.com/office/drawing/2016/5/14/chartex" xmlns:mc="http://schemas.openxmlformats.org/markup-compatibility/2006" xmlns:aink="http://schemas.microsoft.com/office/drawing/2016/ink" xmlns:am3d="http://schemas.microsoft.com/office/drawing/2017/model3d" xmlns:o="urn:schemas-microsoft-com:office:office" xmlns:oel="http://schemas.microsoft.com/office/2019/extlst" xmlns:r="http://schemas.openxmlformats.org/officeDocument/2006/relationships" xmlns:m="http://schemas.openxmlformats.org/officeDocument/2006/math" xmlns:v="urn:schemas-microsoft-com:vml" xmlns:wp14="http://schemas.microsoft.com/office/word/2010/wordprocessingDrawing" xmlns:wp="http://schemas.openxmlformats.org/drawingml/2006/wordprocessingDrawing" xmlns:w10="urn:schemas-microsoft-com:office:word" xmlns:w="http://schemas.openxmlformats.org/wordprocessingml/2006/main" xmlns:w14="http://schemas.microsoft.com/office/word/2010/wordml" xmlns:w15="http://schemas.microsoft.com/office/word/2012/wordml" xmlns:w16cex="http://schemas.microsoft.com/office/word/2018/wordml/cex" xmlns:w16cid="http://schemas.microsoft.com/office/word/2016/wordml/cid" xmlns:w16="http://schemas.microsoft.com/office/word/2018/wordml" xmlns:w16sdtdh="http://schemas.microsoft.com/office/word/2020/wordml/sdtdatahash" xmlns:w16se="http://schemas.microsoft.com/office/word/2015/wordml/symex" xmlns:wpg="http://schemas.microsoft.com/office/word/2010/wordprocessingGroup" xmlns:wpi="http://schemas.microsoft.com/office/word/2010/wordprocessingInk" xmlns:wne="http://schemas.microsoft.com/office/word/2006/wordml" xmlns:wps="http://schemas.microsoft.com/office/word/2010/wordprocessingShape" mc:Ignorable="w14 w15 w16se w16cid w16 w16cex w16sdtdh wp14">
+<w:hdr xmlns:wpc="http://schemas.microsoft.com/office/word/2010/wordprocessingCanvas" xmlns:cx="http://schemas.microsoft.com/office/drawing/2014/chartex" xmlns:cx1="http://schemas.microsoft.com/office/drawing/2015/9/8/chartex" xmlns:cx2="http://schemas.microsoft.com/office/drawing/2015/10/21/chartex" xmlns:cx3="http://schemas.microsoft.com/office/drawing/2016/5/9/chartex" xmlns:cx4="http://schemas.microsoft.com/office/drawing/2016/5/10/chartex" xmlns:cx5="http://schemas.microsoft.com/office/drawing/2016/5/11/chartex" xmlns:cx6="http://schemas.microsoft.com/office/drawing/2016/5/12/chartex" xmlns:cx7="http://schemas.microsoft.com/office/drawing/2016/5/13/chartex" xmlns:cx8="http://schemas.microsoft.com/office/drawing/2016/5/14/chartex" xmlns:mc="http://schemas.openxmlformats.org/markup-compatibility/2006" xmlns:aink="http://schemas.microsoft.com/office/drawing/2016/ink" xmlns:am3d="http://schemas.microsoft.com/office/drawing/2017/model3d" xmlns:o="urn:schemas-microsoft-com:office:office" xmlns:oel="http://schemas.microsoft.com/office/2019/extlst" xmlns:r="http://schemas.openxmlformats.org/officeDocument/2006/relationships" xmlns:m="http://schemas.openxmlformats.org/officeDocument/2006/math" xmlns:v="urn:schemas-microsoft-com:vml" xmlns:wp14="http://schemas.microsoft.com/office/word/2010/wordprocessingDrawing" xmlns:wp="http://schemas.openxmlformats.org/drawingml/2006/wordprocessingDrawing" xmlns:w10="urn:schemas-microsoft-com:office:word" xmlns:w="http://schemas.openxmlformats.org/wordprocessingml/2006/main" xmlns:w14="http://schemas.microsoft.com/office/word/2010/wordml" xmlns:w15="http://schemas.microsoft.com/office/word/2012/wordml" xmlns:w16cex="http://schemas.microsoft.com/office/word/2018/wordml/cex" xmlns:w16cid="http://schemas.microsoft.com/office/word/2016/wordml/cid" xmlns:w16="http://schemas.microsoft.com/office/word/2018/wordml" xmlns:w16du="http://schemas.microsoft.com/office/word/2023/wordml/word16du" xmlns:w16sdtdh="http://schemas.microsoft.com/office/word/2020/wordml/sdtdatahash" xmlns:w16se="http://schemas.microsoft.com/office/word/2015/wordml/symex" xmlns:wpg="http://schemas.microsoft.com/office/word/2010/wordprocessingGroup" xmlns:wpi="http://schemas.microsoft.com/office/word/2010/wordprocessingInk" xmlns:wne="http://schemas.microsoft.com/office/word/2006/wordml" xmlns:wps="http://schemas.microsoft.com/office/word/2010/wordprocessingShape" mc:Ignorable="w14 w15 w16se w16cid w16 w16cex w16sdtdh w16du wp14">
   <w:p>
     <w:pPr>
       <w:pStyle w:val="Header"/>
@@ -2075,7 +2091,7 @@
         <w:sz w:val="32"/>
         <w:szCs w:val="32"/>
       </w:rPr>
-      <w:t xml:space="preserve"> Prototyping Labs at GIX</w:t>
+      <w:t xml:space="preserve"> Prototyping Lab at GIX</w:t>
     </w:r>
   </w:p>
   <w:p>
@@ -2087,7 +2103,7 @@
 </file>
 
 <file path=word/header2.xml><?xml version="1.0" encoding="utf-8"?>
-<w:hdr xmlns:wpc="http://schemas.microsoft.com/office/word/2010/wordprocessingCanvas" xmlns:cx="http://schemas.microsoft.com/office/drawing/2014/chartex" xmlns:cx1="http://schemas.microsoft.com/office/drawing/2015/9/8/chartex" xmlns:cx2="http://schemas.microsoft.com/office/drawing/2015/10/21/chartex" xmlns:cx3="http://schemas.microsoft.com/office/drawing/2016/5/9/chartex" xmlns:cx4="http://schemas.microsoft.com/office/drawing/2016/5/10/chartex" xmlns:cx5="http://schemas.microsoft.com/office/drawing/2016/5/11/chartex" xmlns:cx6="http://schemas.microsoft.com/office/drawing/2016/5/12/chartex" xmlns:cx7="http://schemas.microsoft.com/office/drawing/2016/5/13/chartex" xmlns:cx8="http://schemas.microsoft.com/office/drawing/2016/5/14/chartex" xmlns:mc="http://schemas.openxmlformats.org/markup-compatibility/2006" xmlns:aink="http://schemas.microsoft.com/office/drawing/2016/ink" xmlns:am3d="http://schemas.microsoft.com/office/drawing/2017/model3d" xmlns:o="urn:schemas-microsoft-com:office:office" xmlns:oel="http://schemas.microsoft.com/office/2019/extlst" xmlns:r="http://schemas.openxmlformats.org/officeDocument/2006/relationships" xmlns:m="http://schemas.openxmlformats.org/officeDocument/2006/math" xmlns:v="urn:schemas-microsoft-com:vml" xmlns:wp14="http://schemas.microsoft.com/office/word/2010/wordprocessingDrawing" xmlns:wp="http://schemas.openxmlformats.org/drawingml/2006/wordprocessingDrawing" xmlns:w10="urn:schemas-microsoft-com:office:word" xmlns:w="http://schemas.openxmlformats.org/wordprocessingml/2006/main" xmlns:w14="http://schemas.microsoft.com/office/word/2010/wordml" xmlns:w15="http://schemas.microsoft.com/office/word/2012/wordml" xmlns:w16cex="http://schemas.microsoft.com/office/word/2018/wordml/cex" xmlns:w16cid="http://schemas.microsoft.com/office/word/2016/wordml/cid" xmlns:w16="http://schemas.microsoft.com/office/word/2018/wordml" xmlns:w16sdtdh="http://schemas.microsoft.com/office/word/2020/wordml/sdtdatahash" xmlns:w16se="http://schemas.microsoft.com/office/word/2015/wordml/symex" xmlns:wpg="http://schemas.microsoft.com/office/word/2010/wordprocessingGroup" xmlns:wpi="http://schemas.microsoft.com/office/word/2010/wordprocessingInk" xmlns:wne="http://schemas.microsoft.com/office/word/2006/wordml" xmlns:wps="http://schemas.microsoft.com/office/word/2010/wordprocessingShape" mc:Ignorable="w14 w15 w16se w16cid w16 w16cex w16sdtdh wp14">
+<w:hdr xmlns:wpc="http://schemas.microsoft.com/office/word/2010/wordprocessingCanvas" xmlns:cx="http://schemas.microsoft.com/office/drawing/2014/chartex" xmlns:cx1="http://schemas.microsoft.com/office/drawing/2015/9/8/chartex" xmlns:cx2="http://schemas.microsoft.com/office/drawing/2015/10/21/chartex" xmlns:cx3="http://schemas.microsoft.com/office/drawing/2016/5/9/chartex" xmlns:cx4="http://schemas.microsoft.com/office/drawing/2016/5/10/chartex" xmlns:cx5="http://schemas.microsoft.com/office/drawing/2016/5/11/chartex" xmlns:cx6="http://schemas.microsoft.com/office/drawing/2016/5/12/chartex" xmlns:cx7="http://schemas.microsoft.com/office/drawing/2016/5/13/chartex" xmlns:cx8="http://schemas.microsoft.com/office/drawing/2016/5/14/chartex" xmlns:mc="http://schemas.openxmlformats.org/markup-compatibility/2006" xmlns:aink="http://schemas.microsoft.com/office/drawing/2016/ink" xmlns:am3d="http://schemas.microsoft.com/office/drawing/2017/model3d" xmlns:o="urn:schemas-microsoft-com:office:office" xmlns:oel="http://schemas.microsoft.com/office/2019/extlst" xmlns:r="http://schemas.openxmlformats.org/officeDocument/2006/relationships" xmlns:m="http://schemas.openxmlformats.org/officeDocument/2006/math" xmlns:v="urn:schemas-microsoft-com:vml" xmlns:wp14="http://schemas.microsoft.com/office/word/2010/wordprocessingDrawing" xmlns:wp="http://schemas.openxmlformats.org/drawingml/2006/wordprocessingDrawing" xmlns:w10="urn:schemas-microsoft-com:office:word" xmlns:w="http://schemas.openxmlformats.org/wordprocessingml/2006/main" xmlns:w14="http://schemas.microsoft.com/office/word/2010/wordml" xmlns:w15="http://schemas.microsoft.com/office/word/2012/wordml" xmlns:w16cex="http://schemas.microsoft.com/office/word/2018/wordml/cex" xmlns:w16cid="http://schemas.microsoft.com/office/word/2016/wordml/cid" xmlns:w16="http://schemas.microsoft.com/office/word/2018/wordml" xmlns:w16du="http://schemas.microsoft.com/office/word/2023/wordml/word16du" xmlns:w16sdtdh="http://schemas.microsoft.com/office/word/2020/wordml/sdtdatahash" xmlns:w16se="http://schemas.microsoft.com/office/word/2015/wordml/symex" xmlns:wpg="http://schemas.microsoft.com/office/word/2010/wordprocessingGroup" xmlns:wpi="http://schemas.microsoft.com/office/word/2010/wordprocessingInk" xmlns:wne="http://schemas.microsoft.com/office/word/2006/wordml" xmlns:wps="http://schemas.microsoft.com/office/word/2010/wordprocessingShape" mc:Ignorable="w14 w15 w16se w16cid w16 w16cex w16sdtdh w16du wp14">
   <w:p>
     <w:pPr>
       <w:pStyle w:val="Header"/>
@@ -2123,7 +2139,7 @@
 </file>
 
 <file path=word/numbering.xml><?xml version="1.0" encoding="utf-8"?>
-<w:numbering xmlns:wpc="http://schemas.microsoft.com/office/word/2010/wordprocessingCanvas" xmlns:cx="http://schemas.microsoft.com/office/drawing/2014/chartex" xmlns:cx1="http://schemas.microsoft.com/office/drawing/2015/9/8/chartex" xmlns:cx2="http://schemas.microsoft.com/office/drawing/2015/10/21/chartex" xmlns:cx3="http://schemas.microsoft.com/office/drawing/2016/5/9/chartex" xmlns:cx4="http://schemas.microsoft.com/office/drawing/2016/5/10/chartex" xmlns:cx5="http://schemas.microsoft.com/office/drawing/2016/5/11/chartex" xmlns:cx6="http://schemas.microsoft.com/office/drawing/2016/5/12/chartex" xmlns:cx7="http://schemas.microsoft.com/office/drawing/2016/5/13/chartex" xmlns:cx8="http://schemas.microsoft.com/office/drawing/2016/5/14/chartex" xmlns:mc="http://schemas.openxmlformats.org/markup-compatibility/2006" xmlns:aink="http://schemas.microsoft.com/office/drawing/2016/ink" xmlns:am3d="http://schemas.microsoft.com/office/drawing/2017/model3d" xmlns:o="urn:schemas-microsoft-com:office:office" xmlns:oel="http://schemas.microsoft.com/office/2019/extlst" xmlns:r="http://schemas.openxmlformats.org/officeDocument/2006/relationships" xmlns:m="http://schemas.openxmlformats.org/officeDocument/2006/math" xmlns:v="urn:schemas-microsoft-com:vml" xmlns:wp14="http://schemas.microsoft.com/office/word/2010/wordprocessingDrawing" xmlns:wp="http://schemas.openxmlformats.org/drawingml/2006/wordprocessingDrawing" xmlns:w10="urn:schemas-microsoft-com:office:word" xmlns:w="http://schemas.openxmlformats.org/wordprocessingml/2006/main" xmlns:w14="http://schemas.microsoft.com/office/word/2010/wordml" xmlns:w15="http://schemas.microsoft.com/office/word/2012/wordml" xmlns:w16cex="http://schemas.microsoft.com/office/word/2018/wordml/cex" xmlns:w16cid="http://schemas.microsoft.com/office/word/2016/wordml/cid" xmlns:w16="http://schemas.microsoft.com/office/word/2018/wordml" xmlns:w16sdtdh="http://schemas.microsoft.com/office/word/2020/wordml/sdtdatahash" xmlns:w16se="http://schemas.microsoft.com/office/word/2015/wordml/symex" xmlns:wpg="http://schemas.microsoft.com/office/word/2010/wordprocessingGroup" xmlns:wpi="http://schemas.microsoft.com/office/word/2010/wordprocessingInk" xmlns:wne="http://schemas.microsoft.com/office/word/2006/wordml" xmlns:wps="http://schemas.microsoft.com/office/word/2010/wordprocessingShape" mc:Ignorable="w14 w15 w16se w16cid w16 w16cex w16sdtdh wp14">
+<w:numbering xmlns:wpc="http://schemas.microsoft.com/office/word/2010/wordprocessingCanvas" xmlns:cx="http://schemas.microsoft.com/office/drawing/2014/chartex" xmlns:cx1="http://schemas.microsoft.com/office/drawing/2015/9/8/chartex" xmlns:cx2="http://schemas.microsoft.com/office/drawing/2015/10/21/chartex" xmlns:cx3="http://schemas.microsoft.com/office/drawing/2016/5/9/chartex" xmlns:cx4="http://schemas.microsoft.com/office/drawing/2016/5/10/chartex" xmlns:cx5="http://schemas.microsoft.com/office/drawing/2016/5/11/chartex" xmlns:cx6="http://schemas.microsoft.com/office/drawing/2016/5/12/chartex" xmlns:cx7="http://schemas.microsoft.com/office/drawing/2016/5/13/chartex" xmlns:cx8="http://schemas.microsoft.com/office/drawing/2016/5/14/chartex" xmlns:mc="http://schemas.openxmlformats.org/markup-compatibility/2006" xmlns:aink="http://schemas.microsoft.com/office/drawing/2016/ink" xmlns:am3d="http://schemas.microsoft.com/office/drawing/2017/model3d" xmlns:o="urn:schemas-microsoft-com:office:office" xmlns:oel="http://schemas.microsoft.com/office/2019/extlst" xmlns:r="http://schemas.openxmlformats.org/officeDocument/2006/relationships" xmlns:m="http://schemas.openxmlformats.org/officeDocument/2006/math" xmlns:v="urn:schemas-microsoft-com:vml" xmlns:wp14="http://schemas.microsoft.com/office/word/2010/wordprocessingDrawing" xmlns:wp="http://schemas.openxmlformats.org/drawingml/2006/wordprocessingDrawing" xmlns:w10="urn:schemas-microsoft-com:office:word" xmlns:w="http://schemas.openxmlformats.org/wordprocessingml/2006/main" xmlns:w14="http://schemas.microsoft.com/office/word/2010/wordml" xmlns:w15="http://schemas.microsoft.com/office/word/2012/wordml" xmlns:w16cex="http://schemas.microsoft.com/office/word/2018/wordml/cex" xmlns:w16cid="http://schemas.microsoft.com/office/word/2016/wordml/cid" xmlns:w16="http://schemas.microsoft.com/office/word/2018/wordml" xmlns:w16du="http://schemas.microsoft.com/office/word/2023/wordml/word16du" xmlns:w16sdtdh="http://schemas.microsoft.com/office/word/2020/wordml/sdtdatahash" xmlns:w16se="http://schemas.microsoft.com/office/word/2015/wordml/symex" xmlns:wpg="http://schemas.microsoft.com/office/word/2010/wordprocessingGroup" xmlns:wpi="http://schemas.microsoft.com/office/word/2010/wordprocessingInk" xmlns:wne="http://schemas.microsoft.com/office/word/2006/wordml" xmlns:wps="http://schemas.microsoft.com/office/word/2010/wordprocessingShape" mc:Ignorable="w14 w15 w16se w16cid w16 w16cex w16sdtdh w16du wp14">
   <w:abstractNum w:abstractNumId="0" w15:restartNumberingAfterBreak="0">
     <w:nsid w:val="07C422D4"/>
     <w:multiLevelType w:val="multilevel"/>
@@ -4648,7 +4664,7 @@
 </file>
 
 <file path=word/styles.xml><?xml version="1.0" encoding="utf-8"?>
-<w:styles xmlns:mc="http://schemas.openxmlformats.org/markup-compatibility/2006" xmlns:r="http://schemas.openxmlformats.org/officeDocument/2006/relationships" xmlns:w="http://schemas.openxmlformats.org/wordprocessingml/2006/main" xmlns:w14="http://schemas.microsoft.com/office/word/2010/wordml" xmlns:w15="http://schemas.microsoft.com/office/word/2012/wordml" xmlns:w16cex="http://schemas.microsoft.com/office/word/2018/wordml/cex" xmlns:w16cid="http://schemas.microsoft.com/office/word/2016/wordml/cid" xmlns:w16="http://schemas.microsoft.com/office/word/2018/wordml" xmlns:w16sdtdh="http://schemas.microsoft.com/office/word/2020/wordml/sdtdatahash" xmlns:w16se="http://schemas.microsoft.com/office/word/2015/wordml/symex" mc:Ignorable="w14 w15 w16se w16cid w16 w16cex w16sdtdh">
+<w:styles xmlns:mc="http://schemas.openxmlformats.org/markup-compatibility/2006" xmlns:r="http://schemas.openxmlformats.org/officeDocument/2006/relationships" xmlns:w="http://schemas.openxmlformats.org/wordprocessingml/2006/main" xmlns:w14="http://schemas.microsoft.com/office/word/2010/wordml" xmlns:w15="http://schemas.microsoft.com/office/word/2012/wordml" xmlns:w16cex="http://schemas.microsoft.com/office/word/2018/wordml/cex" xmlns:w16cid="http://schemas.microsoft.com/office/word/2016/wordml/cid" xmlns:w16="http://schemas.microsoft.com/office/word/2018/wordml" xmlns:w16du="http://schemas.microsoft.com/office/word/2023/wordml/word16du" xmlns:w16sdtdh="http://schemas.microsoft.com/office/word/2020/wordml/sdtdatahash" xmlns:w16se="http://schemas.microsoft.com/office/word/2015/wordml/symex" mc:Ignorable="w14 w15 w16se w16cid w16 w16cex w16sdtdh w16du">
   <w:docDefaults>
     <w:rPrDefault>
       <w:rPr>
@@ -5410,6 +5426,15 @@
 </file>
 
 <file path=customXml/item1.xml><?xml version="1.0" encoding="utf-8"?>
+<?mso-contentType ?>
+<FormTemplates xmlns="http://schemas.microsoft.com/sharepoint/v3/contenttype/forms">
+  <Display>DocumentLibraryForm</Display>
+  <Edit>DocumentLibraryForm</Edit>
+  <New>DocumentLibraryForm</New>
+</FormTemplates>
+</file>
+
+<file path=customXml/item2.xml><?xml version="1.0" encoding="utf-8"?>
 <ct:contentTypeSchema xmlns:ct="http://schemas.microsoft.com/office/2006/metadata/contentType" xmlns:ma="http://schemas.microsoft.com/office/2006/metadata/properties/metaAttributes" ct:_="" ma:_="" ma:contentTypeName="Document" ma:contentTypeID="0x010100E874BC39CD2C2C4E87165AABD5D6CB4B" ma:contentTypeVersion="16" ma:contentTypeDescription="Create a new document." ma:contentTypeScope="" ma:versionID="227f34d28e8731bc9531a0fbd33205e0">
   <xsd:schema xmlns:xsd="http://www.w3.org/2001/XMLSchema" xmlns:xs="http://www.w3.org/2001/XMLSchema" xmlns:p="http://schemas.microsoft.com/office/2006/metadata/properties" xmlns:ns2="d2348753-baa8-4659-83d9-0a5292313e5f" xmlns:ns3="9b759fdc-dea3-46d6-9ecd-9d9cdf1db4c6" xmlns:ns4="ab06a5aa-8e31-4bdb-9b13-38c58a92ec8a" targetNamespace="http://schemas.microsoft.com/office/2006/metadata/properties" ma:root="true" ma:fieldsID="75534218e8babd8db728acfab849530f" ns2:_="" ns3:_="" ns4:_="">
     <xsd:import namespace="d2348753-baa8-4659-83d9-0a5292313e5f"/>
@@ -5657,15 +5682,6 @@
 </ct:contentTypeSchema>
 </file>
 
-<file path=customXml/item2.xml><?xml version="1.0" encoding="utf-8"?>
-<?mso-contentType ?>
-<FormTemplates xmlns="http://schemas.microsoft.com/sharepoint/v3/contenttype/forms">
-  <Display>DocumentLibraryForm</Display>
-  <Edit>DocumentLibraryForm</Edit>
-  <New>DocumentLibraryForm</New>
-</FormTemplates>
-</file>
-
 <file path=customXml/item3.xml><?xml version="1.0" encoding="utf-8"?>
 <p:properties xmlns:p="http://schemas.microsoft.com/office/2006/metadata/properties" xmlns:xsi="http://www.w3.org/2001/XMLSchema-instance" xmlns:pc="http://schemas.microsoft.com/office/infopath/2007/PartnerControls">
   <documentManagement>
@@ -5678,6 +5694,14 @@
 </file>
 
 <file path=customXml/itemProps1.xml><?xml version="1.0" encoding="utf-8"?>
+<ds:datastoreItem xmlns:ds="http://schemas.openxmlformats.org/officeDocument/2006/customXml" ds:itemID="{76B0A3A0-5427-46E8-ABC5-49CE00B88E74}">
+  <ds:schemaRefs>
+    <ds:schemaRef ds:uri="http://schemas.microsoft.com/sharepoint/v3/contenttype/forms"/>
+  </ds:schemaRefs>
+</ds:datastoreItem>
+</file>
+
+<file path=customXml/itemProps2.xml><?xml version="1.0" encoding="utf-8"?>
 <ds:datastoreItem xmlns:ds="http://schemas.openxmlformats.org/officeDocument/2006/customXml" ds:itemID="{27383D0B-FECC-4CF8-B7F4-C7116ECAF448}">
   <ds:schemaRefs>
     <ds:schemaRef ds:uri="http://schemas.microsoft.com/office/2006/metadata/contentType"/>
@@ -5697,14 +5721,6 @@
 </ds:datastoreItem>
 </file>
 
-<file path=customXml/itemProps2.xml><?xml version="1.0" encoding="utf-8"?>
-<ds:datastoreItem xmlns:ds="http://schemas.openxmlformats.org/officeDocument/2006/customXml" ds:itemID="{76B0A3A0-5427-46E8-ABC5-49CE00B88E74}">
-  <ds:schemaRefs>
-    <ds:schemaRef ds:uri="http://schemas.microsoft.com/sharepoint/v3/contenttype/forms"/>
-  </ds:schemaRefs>
-</ds:datastoreItem>
-</file>
-
 <file path=customXml/itemProps3.xml><?xml version="1.0" encoding="utf-8"?>
 <ds:datastoreItem xmlns:ds="http://schemas.openxmlformats.org/officeDocument/2006/customXml" ds:itemID="{FBEE6D49-1FBB-4233-94F4-572407C19650}">
   <ds:schemaRefs>

</xml_diff>